<commit_message>
Add new recognitions and research experiences
Added special recognitions for ACM TEI and updated research experience sections with new roles at University of Washington and Toyota Research Institute. Also updated CV document and added a temporary file.
</commit_message>
<xml_diff>
--- a/Docs/CV_Seokhyun Hwang_NOV2025_LETTER.docx
+++ b/Docs/CV_Seokhyun Hwang_NOV2025_LETTER.docx
@@ -9723,11 +9723,27 @@
       </w:r>
       <w:r>
         <w:rPr>
-          <w:rFonts w:ascii="Times New Roman" w:hAnsi="Times New Roman" w:cs="Times New Roman" w:hint="eastAsia"/>
-          <w:sz w:val="16"/>
-          <w:szCs w:val="18"/>
-        </w:rPr>
-        <w:t>Aug 2024</w:t>
+          <w:rFonts w:ascii="Times New Roman" w:hAnsi="Times New Roman" w:cs="Times New Roman"/>
+          <w:sz w:val="16"/>
+          <w:szCs w:val="18"/>
+        </w:rPr>
+        <w:t>Apr</w:t>
+      </w:r>
+      <w:r>
+        <w:rPr>
+          <w:rFonts w:ascii="Times New Roman" w:hAnsi="Times New Roman" w:cs="Times New Roman" w:hint="eastAsia"/>
+          <w:sz w:val="16"/>
+          <w:szCs w:val="18"/>
+        </w:rPr>
+        <w:t xml:space="preserve"> 202</w:t>
+      </w:r>
+      <w:r>
+        <w:rPr>
+          <w:rFonts w:ascii="Times New Roman" w:hAnsi="Times New Roman" w:cs="Times New Roman"/>
+          <w:sz w:val="16"/>
+          <w:szCs w:val="18"/>
+        </w:rPr>
+        <w:t>5</w:t>
       </w:r>
     </w:p>
     <w:p>

</xml_diff>

<commit_message>
Update CV documents and remove temporary file
Updated the CV_Seokhyun Hwang_NOV2025_LETTER.docx and .pdf files with new content. Removed a temporary Word file from the Docs directory.
</commit_message>
<xml_diff>
--- a/Docs/CV_Seokhyun Hwang_NOV2025_LETTER.docx
+++ b/Docs/CV_Seokhyun Hwang_NOV2025_LETTER.docx
@@ -1347,87 +1347,75 @@
         <w:ind w:leftChars="100" w:left="200"/>
         <w:rPr>
           <w:rFonts w:ascii="Times New Roman" w:hAnsi="Times New Roman" w:cs="Times New Roman"/>
-          <w:sz w:val="16"/>
-          <w:szCs w:val="20"/>
-        </w:rPr>
-      </w:pPr>
-      <w:r>
-        <w:rPr>
-          <w:rFonts w:ascii="Segoe UI Symbol" w:eastAsia="Malgun Gothic" w:hAnsi="Segoe UI Symbol" w:cs="Segoe UI Symbol"/>
-          <w:b/>
-          <w:bCs/>
-          <w:noProof/>
-          <w:sz w:val="18"/>
-          <w:szCs w:val="20"/>
-        </w:rPr>
-        <w:t>▣</w:t>
-      </w:r>
-      <w:r>
-        <w:rPr>
-          <w:rFonts w:ascii="Times New Roman" w:eastAsia="Malgun Gothic" w:hAnsi="Times New Roman" w:cs="Times New Roman"/>
-          <w:b/>
-          <w:bCs/>
-          <w:noProof/>
-          <w:sz w:val="18"/>
-          <w:szCs w:val="20"/>
-        </w:rPr>
-        <w:t xml:space="preserve"> </w:t>
-      </w:r>
-      <w:r>
-        <w:rPr>
-          <w:rFonts w:ascii="Times New Roman" w:hAnsi="Times New Roman" w:cs="Times New Roman"/>
-          <w:b/>
-          <w:bCs/>
-          <w:sz w:val="18"/>
-          <w:szCs w:val="20"/>
-        </w:rPr>
-        <w:t>Toyota Research Institute</w:t>
-      </w:r>
-      <w:r>
-        <w:rPr>
-          <w:rFonts w:ascii="Times New Roman" w:hAnsi="Times New Roman" w:cs="Times New Roman"/>
-          <w:b/>
-          <w:bCs/>
-          <w:sz w:val="18"/>
-          <w:szCs w:val="20"/>
-        </w:rPr>
-        <w:t xml:space="preserve"> </w:t>
-      </w:r>
-      <w:r>
-        <w:rPr>
-          <w:rFonts w:ascii="Times New Roman" w:hAnsi="Times New Roman" w:cs="Times New Roman" w:hint="eastAsia"/>
-          <w:b/>
-          <w:bCs/>
-          <w:sz w:val="18"/>
-          <w:szCs w:val="20"/>
-        </w:rPr>
-        <w:t xml:space="preserve">| </w:t>
-      </w:r>
-      <w:r>
-        <w:rPr>
-          <w:rFonts w:ascii="Times New Roman" w:hAnsi="Times New Roman" w:cs="Times New Roman"/>
-          <w:sz w:val="18"/>
-          <w:szCs w:val="20"/>
-        </w:rPr>
-        <w:t>Research Intern</w:t>
-      </w:r>
-      <w:r>
-        <w:rPr>
-          <w:rFonts w:ascii="Times New Roman" w:hAnsi="Times New Roman" w:cs="Times New Roman"/>
-          <w:sz w:val="18"/>
-          <w:szCs w:val="20"/>
-        </w:rPr>
-        <w:t xml:space="preserve"> </w:t>
-      </w:r>
-      <w:r>
-        <w:rPr>
-          <w:rFonts w:ascii="Times New Roman" w:hAnsi="Times New Roman" w:cs="Times New Roman"/>
           <w:i/>
           <w:iCs/>
           <w:sz w:val="16"/>
           <w:szCs w:val="18"/>
         </w:rPr>
-        <w:t>(Human</w:t>
+      </w:pPr>
+      <w:r>
+        <w:rPr>
+          <w:rFonts w:ascii="Segoe UI Symbol" w:eastAsia="Malgun Gothic" w:hAnsi="Segoe UI Symbol" w:cs="Segoe UI Symbol"/>
+          <w:b/>
+          <w:bCs/>
+          <w:noProof/>
+          <w:sz w:val="18"/>
+          <w:szCs w:val="20"/>
+        </w:rPr>
+        <w:t>▣</w:t>
+      </w:r>
+      <w:r>
+        <w:rPr>
+          <w:rFonts w:ascii="Times New Roman" w:eastAsia="Malgun Gothic" w:hAnsi="Times New Roman" w:cs="Times New Roman"/>
+          <w:b/>
+          <w:bCs/>
+          <w:noProof/>
+          <w:sz w:val="18"/>
+          <w:szCs w:val="20"/>
+        </w:rPr>
+        <w:t xml:space="preserve"> </w:t>
+      </w:r>
+      <w:r>
+        <w:rPr>
+          <w:rFonts w:ascii="Times New Roman" w:hAnsi="Times New Roman" w:cs="Times New Roman"/>
+          <w:b/>
+          <w:bCs/>
+          <w:sz w:val="18"/>
+          <w:szCs w:val="20"/>
+        </w:rPr>
+        <w:t>Toyota Research Institute</w:t>
+      </w:r>
+      <w:r>
+        <w:rPr>
+          <w:rFonts w:ascii="Times New Roman" w:hAnsi="Times New Roman" w:cs="Times New Roman"/>
+        </w:rPr>
+        <w:t xml:space="preserve"> </w:t>
+      </w:r>
+      <w:r>
+        <w:rPr>
+          <w:rFonts w:ascii="Times New Roman" w:hAnsi="Times New Roman" w:cs="Times New Roman"/>
+          <w:b/>
+          <w:bCs/>
+          <w:sz w:val="18"/>
+          <w:szCs w:val="20"/>
+        </w:rPr>
+        <w:t xml:space="preserve">| </w:t>
+      </w:r>
+      <w:r>
+        <w:rPr>
+          <w:rFonts w:ascii="Times New Roman" w:hAnsi="Times New Roman" w:cs="Times New Roman"/>
+          <w:sz w:val="18"/>
+          <w:szCs w:val="20"/>
+        </w:rPr>
+        <w:t>Research Intern</w:t>
+      </w:r>
+      <w:r>
+        <w:rPr>
+          <w:rFonts w:ascii="Times New Roman" w:hAnsi="Times New Roman" w:cs="Times New Roman"/>
+          <w:sz w:val="18"/>
+          <w:szCs w:val="20"/>
+        </w:rPr>
+        <w:t xml:space="preserve"> </w:t>
       </w:r>
       <w:r>
         <w:rPr>
@@ -1437,7 +1425,7 @@
           <w:sz w:val="16"/>
           <w:szCs w:val="18"/>
         </w:rPr>
-        <w:t>-</w:t>
+        <w:t>(</w:t>
       </w:r>
       <w:r>
         <w:rPr>
@@ -1447,7 +1435,7 @@
           <w:sz w:val="16"/>
           <w:szCs w:val="18"/>
         </w:rPr>
-        <w:t xml:space="preserve">Centered AI </w:t>
+        <w:t xml:space="preserve">Mentor: </w:t>
       </w:r>
       <w:r>
         <w:rPr>
@@ -1457,8 +1445,9 @@
           <w:sz w:val="16"/>
           <w:szCs w:val="18"/>
         </w:rPr>
-        <w:t>Division</w:t>
-      </w:r>
+        <w:t xml:space="preserve">Alexandre </w:t>
+      </w:r>
+      <w:proofErr w:type="spellStart"/>
       <w:r>
         <w:rPr>
           <w:rFonts w:ascii="Times New Roman" w:hAnsi="Times New Roman" w:cs="Times New Roman"/>
@@ -1467,11 +1456,62 @@
           <w:sz w:val="16"/>
           <w:szCs w:val="18"/>
         </w:rPr>
+        <w:t>Filipowicz</w:t>
+      </w:r>
+      <w:proofErr w:type="spellEnd"/>
+      <w:r>
+        <w:rPr>
+          <w:rFonts w:ascii="Times New Roman" w:hAnsi="Times New Roman" w:cs="Times New Roman"/>
+          <w:i/>
+          <w:iCs/>
+          <w:sz w:val="16"/>
+          <w:szCs w:val="18"/>
+        </w:rPr>
+        <w:t xml:space="preserve"> &amp; </w:t>
+      </w:r>
+      <w:r>
+        <w:rPr>
+          <w:rFonts w:ascii="Times New Roman" w:hAnsi="Times New Roman" w:cs="Times New Roman"/>
+          <w:i/>
+          <w:iCs/>
+          <w:sz w:val="16"/>
+          <w:szCs w:val="18"/>
+        </w:rPr>
+        <w:t>Scott Carter</w:t>
+      </w:r>
+      <w:r>
+        <w:rPr>
+          <w:rFonts w:ascii="Times New Roman" w:hAnsi="Times New Roman" w:cs="Times New Roman" w:hint="eastAsia"/>
+          <w:i/>
+          <w:iCs/>
+          <w:sz w:val="16"/>
+          <w:szCs w:val="18"/>
+        </w:rPr>
+        <w:t xml:space="preserve"> </w:t>
+      </w:r>
+      <w:r>
+        <w:rPr>
+          <w:rFonts w:ascii="Times New Roman" w:hAnsi="Times New Roman" w:cs="Times New Roman"/>
+          <w:i/>
+          <w:iCs/>
+          <w:sz w:val="16"/>
+          <w:szCs w:val="18"/>
+        </w:rPr>
+        <w:t>(Human-Centered AI Division)</w:t>
+      </w:r>
+      <w:r>
+        <w:rPr>
+          <w:rFonts w:ascii="Times New Roman" w:hAnsi="Times New Roman" w:cs="Times New Roman"/>
+          <w:i/>
+          <w:iCs/>
+          <w:sz w:val="16"/>
+          <w:szCs w:val="18"/>
+        </w:rPr>
         <w:t>)</w:t>
       </w:r>
       <w:r>
         <w:rPr>
-          <w:rFonts w:ascii="Times New Roman" w:hAnsi="Times New Roman" w:cs="Times New Roman" w:hint="eastAsia"/>
+          <w:rFonts w:ascii="Times New Roman" w:hAnsi="Times New Roman" w:cs="Times New Roman"/>
           <w:b/>
           <w:bCs/>
           <w:sz w:val="18"/>
@@ -1495,39 +1535,7 @@
           <w:sz w:val="16"/>
           <w:szCs w:val="20"/>
         </w:rPr>
-        <w:t>Jun</w:t>
-      </w:r>
-      <w:r>
-        <w:rPr>
-          <w:rFonts w:ascii="Times New Roman" w:hAnsi="Times New Roman" w:cs="Times New Roman"/>
-          <w:sz w:val="16"/>
-          <w:szCs w:val="20"/>
-        </w:rPr>
-        <w:t xml:space="preserve"> 202</w:t>
-      </w:r>
-      <w:r>
-        <w:rPr>
-          <w:rFonts w:ascii="Times New Roman" w:hAnsi="Times New Roman" w:cs="Times New Roman"/>
-          <w:sz w:val="16"/>
-          <w:szCs w:val="20"/>
-        </w:rPr>
-        <w:t>5</w:t>
-      </w:r>
-      <w:r>
-        <w:rPr>
-          <w:rFonts w:ascii="Times New Roman" w:hAnsi="Times New Roman" w:cs="Times New Roman"/>
-          <w:sz w:val="16"/>
-          <w:szCs w:val="20"/>
-        </w:rPr>
-        <w:t xml:space="preserve"> – </w:t>
-      </w:r>
-      <w:r>
-        <w:rPr>
-          <w:rFonts w:ascii="Times New Roman" w:hAnsi="Times New Roman" w:cs="Times New Roman"/>
-          <w:sz w:val="16"/>
-          <w:szCs w:val="20"/>
-        </w:rPr>
-        <w:t>Sep 2025</w:t>
+        <w:t>Jun 2025 – Sep 2025</w:t>
       </w:r>
     </w:p>
     <w:p>
@@ -1700,7 +1708,7 @@
           <w:tab w:val="left" w:pos="3200"/>
           <w:tab w:val="left" w:pos="4000"/>
           <w:tab w:val="left" w:pos="4800"/>
-          <w:tab w:val="right" w:pos="9360"/>
+          <w:tab w:val="right" w:pos="10800"/>
         </w:tabs>
         <w:wordWrap/>
         <w:spacing w:after="80" w:line="192" w:lineRule="auto"/>
@@ -1773,53 +1781,75 @@
       </w:r>
       <w:r>
         <w:rPr>
-          <w:rFonts w:ascii="Times New Roman" w:hAnsi="Times New Roman" w:cs="Times New Roman" w:hint="eastAsia"/>
-          <w:b/>
-          <w:bCs/>
-          <w:sz w:val="18"/>
-          <w:szCs w:val="20"/>
-        </w:rPr>
-        <w:t xml:space="preserve">                        </w:t>
-      </w:r>
-      <w:r>
-        <w:rPr>
-          <w:rFonts w:ascii="Times New Roman" w:hAnsi="Times New Roman" w:cs="Times New Roman" w:hint="eastAsia"/>
-          <w:b/>
-          <w:bCs/>
-          <w:sz w:val="18"/>
-          <w:szCs w:val="20"/>
-        </w:rPr>
-        <w:t xml:space="preserve">           </w:t>
-      </w:r>
-      <w:r>
-        <w:rPr>
-          <w:rFonts w:ascii="Times New Roman" w:hAnsi="Times New Roman" w:cs="Times New Roman" w:hint="eastAsia"/>
-          <w:b/>
-          <w:bCs/>
-          <w:sz w:val="18"/>
-          <w:szCs w:val="20"/>
-        </w:rPr>
-        <w:t xml:space="preserve">  </w:t>
-      </w:r>
-      <w:r>
-        <w:rPr>
-          <w:rFonts w:ascii="Times New Roman" w:hAnsi="Times New Roman" w:cs="Times New Roman" w:hint="eastAsia"/>
-          <w:b/>
-          <w:bCs/>
-          <w:sz w:val="18"/>
-          <w:szCs w:val="20"/>
-        </w:rPr>
-        <w:t xml:space="preserve">       </w:t>
-      </w:r>
-      <w:r>
-        <w:rPr>
-          <w:rFonts w:ascii="Times New Roman" w:hAnsi="Times New Roman" w:cs="Times New Roman"/>
-          <w:b/>
-          <w:bCs/>
-          <w:sz w:val="18"/>
-          <w:szCs w:val="20"/>
-        </w:rPr>
-        <w:t xml:space="preserve"> </w:t>
+          <w:rFonts w:ascii="Times New Roman" w:hAnsi="Times New Roman" w:cs="Times New Roman"/>
+          <w:b/>
+          <w:bCs/>
+          <w:sz w:val="18"/>
+          <w:szCs w:val="20"/>
+        </w:rPr>
+        <w:t xml:space="preserve"> </w:t>
+      </w:r>
+      <w:r>
+        <w:rPr>
+          <w:rFonts w:ascii="Times New Roman" w:hAnsi="Times New Roman" w:cs="Times New Roman"/>
+          <w:i/>
+          <w:iCs/>
+          <w:sz w:val="16"/>
+          <w:szCs w:val="18"/>
+        </w:rPr>
+        <w:t xml:space="preserve">(Advisor: </w:t>
+      </w:r>
+      <w:r>
+        <w:rPr>
+          <w:rFonts w:ascii="Times New Roman" w:hAnsi="Times New Roman" w:cs="Times New Roman"/>
+          <w:i/>
+          <w:iCs/>
+          <w:sz w:val="16"/>
+          <w:szCs w:val="18"/>
+        </w:rPr>
+        <w:t xml:space="preserve">Wojciech </w:t>
+      </w:r>
+      <w:proofErr w:type="spellStart"/>
+      <w:r>
+        <w:rPr>
+          <w:rFonts w:ascii="Times New Roman" w:hAnsi="Times New Roman" w:cs="Times New Roman"/>
+          <w:i/>
+          <w:iCs/>
+          <w:sz w:val="16"/>
+          <w:szCs w:val="18"/>
+        </w:rPr>
+        <w:t>Matusik</w:t>
+      </w:r>
+      <w:proofErr w:type="spellEnd"/>
+      <w:r>
+        <w:rPr>
+          <w:rFonts w:ascii="Times New Roman" w:hAnsi="Times New Roman" w:cs="Times New Roman"/>
+          <w:i/>
+          <w:iCs/>
+          <w:sz w:val="16"/>
+          <w:szCs w:val="18"/>
+        </w:rPr>
+        <w:t xml:space="preserve"> &amp; </w:t>
+      </w:r>
+      <w:r>
+        <w:rPr>
+          <w:rFonts w:ascii="Times New Roman" w:hAnsi="Times New Roman" w:cs="Times New Roman"/>
+          <w:i/>
+          <w:iCs/>
+          <w:sz w:val="16"/>
+          <w:szCs w:val="18"/>
+        </w:rPr>
+        <w:t>Daniela Rus</w:t>
+      </w:r>
+      <w:r>
+        <w:rPr>
+          <w:rFonts w:ascii="Times New Roman" w:hAnsi="Times New Roman" w:cs="Times New Roman" w:hint="eastAsia"/>
+          <w:i/>
+          <w:iCs/>
+          <w:sz w:val="16"/>
+          <w:szCs w:val="18"/>
+        </w:rPr>
+        <w:t>)</w:t>
       </w:r>
       <w:r>
         <w:rPr>
@@ -1830,7 +1860,6 @@
           <w:szCs w:val="20"/>
         </w:rPr>
         <w:tab/>
-        <w:t xml:space="preserve">      </w:t>
       </w:r>
       <w:r>
         <w:rPr>
@@ -2770,6 +2799,70 @@
       </w:r>
       <w:r>
         <w:rPr>
+          <w:rFonts w:ascii="Times New Roman" w:hAnsi="Times New Roman" w:cs="Times New Roman"/>
+          <w:b/>
+          <w:bCs/>
+          <w:sz w:val="18"/>
+          <w:szCs w:val="20"/>
+        </w:rPr>
+        <w:t xml:space="preserve">&amp; </w:t>
+      </w:r>
+      <w:proofErr w:type="spellStart"/>
+      <w:r>
+        <w:rPr>
+          <w:rFonts w:ascii="Times New Roman" w:hAnsi="Times New Roman" w:cs="Times New Roman"/>
+          <w:b/>
+          <w:bCs/>
+          <w:sz w:val="18"/>
+          <w:szCs w:val="20"/>
+        </w:rPr>
+        <w:t>Khon</w:t>
+      </w:r>
+      <w:proofErr w:type="spellEnd"/>
+      <w:r>
+        <w:rPr>
+          <w:rFonts w:ascii="Times New Roman" w:hAnsi="Times New Roman" w:cs="Times New Roman"/>
+          <w:b/>
+          <w:bCs/>
+          <w:sz w:val="18"/>
+          <w:szCs w:val="20"/>
+        </w:rPr>
+        <w:t xml:space="preserve"> </w:t>
+      </w:r>
+      <w:proofErr w:type="spellStart"/>
+      <w:r>
+        <w:rPr>
+          <w:rFonts w:ascii="Times New Roman" w:hAnsi="Times New Roman" w:cs="Times New Roman"/>
+          <w:b/>
+          <w:bCs/>
+          <w:sz w:val="18"/>
+          <w:szCs w:val="20"/>
+        </w:rPr>
+        <w:t>Kaen</w:t>
+      </w:r>
+      <w:proofErr w:type="spellEnd"/>
+      <w:r>
+        <w:rPr>
+          <w:rFonts w:ascii="Times New Roman" w:hAnsi="Times New Roman" w:cs="Times New Roman"/>
+          <w:b/>
+          <w:bCs/>
+          <w:sz w:val="18"/>
+          <w:szCs w:val="20"/>
+        </w:rPr>
+        <w:t xml:space="preserve"> University of Thailand</w:t>
+      </w:r>
+      <w:r>
+        <w:rPr>
+          <w:rFonts w:ascii="Times New Roman" w:hAnsi="Times New Roman" w:cs="Times New Roman" w:hint="eastAsia"/>
+          <w:b/>
+          <w:bCs/>
+          <w:sz w:val="18"/>
+          <w:szCs w:val="20"/>
+        </w:rPr>
+        <w:t xml:space="preserve"> </w:t>
+      </w:r>
+      <w:r>
+        <w:rPr>
           <w:rFonts w:ascii="Times New Roman" w:hAnsi="Times New Roman" w:cs="Times New Roman" w:hint="eastAsia"/>
           <w:b/>
           <w:bCs/>
@@ -2784,13 +2877,19 @@
           <w:sz w:val="18"/>
           <w:szCs w:val="20"/>
         </w:rPr>
-        <w:t>Experiment Instructor</w:t>
-      </w:r>
-      <w:r>
-        <w:rPr>
-          <w:rFonts w:ascii="Times New Roman" w:hAnsi="Times New Roman" w:cs="Times New Roman"/>
-          <w:b/>
-          <w:bCs/>
+        <w:t xml:space="preserve">Experiment </w:t>
+      </w:r>
+      <w:r>
+        <w:rPr>
+          <w:rFonts w:ascii="Times New Roman" w:hAnsi="Times New Roman" w:cs="Times New Roman"/>
+          <w:sz w:val="18"/>
+          <w:szCs w:val="20"/>
+        </w:rPr>
+        <w:t>Instructor</w:t>
+      </w:r>
+      <w:r>
+        <w:rPr>
+          <w:rFonts w:ascii="Times New Roman" w:hAnsi="Times New Roman" w:cs="Times New Roman"/>
           <w:sz w:val="18"/>
           <w:szCs w:val="20"/>
         </w:rPr>
@@ -2799,6 +2898,38 @@
       <w:r>
         <w:rPr>
           <w:rFonts w:ascii="Times New Roman" w:hAnsi="Times New Roman" w:cs="Times New Roman"/>
+          <w:sz w:val="18"/>
+          <w:szCs w:val="20"/>
+        </w:rPr>
+        <w:t>(</w:t>
+      </w:r>
+      <w:r>
+        <w:rPr>
+          <w:rFonts w:ascii="Times New Roman" w:hAnsi="Times New Roman" w:cs="Times New Roman"/>
+          <w:sz w:val="18"/>
+          <w:szCs w:val="20"/>
+        </w:rPr>
+        <w:t>Educational V</w:t>
+      </w:r>
+      <w:r>
+        <w:rPr>
+          <w:rFonts w:ascii="Times New Roman" w:hAnsi="Times New Roman" w:cs="Times New Roman"/>
+          <w:sz w:val="18"/>
+          <w:szCs w:val="20"/>
+        </w:rPr>
+        <w:t>olunteer</w:t>
+      </w:r>
+      <w:r>
+        <w:rPr>
+          <w:rFonts w:ascii="Times New Roman" w:hAnsi="Times New Roman" w:cs="Times New Roman"/>
+          <w:sz w:val="18"/>
+          <w:szCs w:val="20"/>
+        </w:rPr>
+        <w:t>)</w:t>
+      </w:r>
+      <w:r>
+        <w:rPr>
+          <w:rFonts w:ascii="Times New Roman" w:hAnsi="Times New Roman" w:cs="Times New Roman"/>
           <w:b/>
           <w:bCs/>
           <w:sz w:val="18"/>
@@ -2809,136 +2940,10 @@
       <w:r>
         <w:rPr>
           <w:rFonts w:ascii="Times New Roman" w:hAnsi="Times New Roman" w:cs="Times New Roman"/>
-          <w:b/>
-          <w:bCs/>
-          <w:sz w:val="18"/>
-          <w:szCs w:val="20"/>
-        </w:rPr>
-        <w:tab/>
-      </w:r>
-      <w:r>
-        <w:rPr>
-          <w:rFonts w:ascii="Times New Roman" w:hAnsi="Times New Roman" w:cs="Times New Roman"/>
-          <w:b/>
-          <w:bCs/>
-          <w:sz w:val="18"/>
-          <w:szCs w:val="20"/>
-        </w:rPr>
-        <w:tab/>
-      </w:r>
-      <w:r>
-        <w:rPr>
-          <w:rFonts w:ascii="Times New Roman" w:hAnsi="Times New Roman" w:cs="Times New Roman"/>
-          <w:b/>
-          <w:bCs/>
-          <w:sz w:val="18"/>
-          <w:szCs w:val="20"/>
-        </w:rPr>
-        <w:tab/>
-      </w:r>
-      <w:r>
-        <w:rPr>
-          <w:rFonts w:ascii="Times New Roman" w:hAnsi="Times New Roman" w:cs="Times New Roman"/>
-          <w:b/>
-          <w:bCs/>
-          <w:sz w:val="18"/>
-          <w:szCs w:val="20"/>
-        </w:rPr>
-        <w:tab/>
-      </w:r>
-      <w:r>
-        <w:rPr>
-          <w:rFonts w:ascii="Times New Roman" w:hAnsi="Times New Roman" w:cs="Times New Roman" w:hint="eastAsia"/>
-          <w:b/>
-          <w:bCs/>
-          <w:sz w:val="18"/>
-          <w:szCs w:val="20"/>
-        </w:rPr>
-        <w:t xml:space="preserve">      </w:t>
-      </w:r>
-      <w:r>
-        <w:rPr>
-          <w:rFonts w:ascii="Times New Roman" w:hAnsi="Times New Roman" w:cs="Times New Roman" w:hint="eastAsia"/>
-          <w:b/>
-          <w:bCs/>
-          <w:sz w:val="18"/>
-          <w:szCs w:val="20"/>
-        </w:rPr>
-        <w:t xml:space="preserve"> </w:t>
-      </w:r>
-      <w:r>
-        <w:rPr>
-          <w:rFonts w:ascii="Times New Roman" w:hAnsi="Times New Roman" w:cs="Times New Roman"/>
-          <w:b/>
-          <w:bCs/>
-          <w:sz w:val="18"/>
-          <w:szCs w:val="20"/>
-        </w:rPr>
-        <w:tab/>
-      </w:r>
-      <w:r>
-        <w:rPr>
-          <w:rFonts w:ascii="Times New Roman" w:hAnsi="Times New Roman" w:cs="Times New Roman"/>
           <w:sz w:val="16"/>
           <w:szCs w:val="20"/>
         </w:rPr>
         <w:t>Jul 2019</w:t>
-      </w:r>
-    </w:p>
-    <w:p>
-      <w:pPr>
-        <w:wordWrap/>
-        <w:spacing w:after="80" w:line="192" w:lineRule="auto"/>
-        <w:ind w:firstLine="800"/>
-        <w:rPr>
-          <w:rFonts w:ascii="Times New Roman" w:hAnsi="Times New Roman" w:cs="Times New Roman"/>
-          <w:sz w:val="18"/>
-          <w:szCs w:val="20"/>
-        </w:rPr>
-      </w:pPr>
-      <w:r>
-        <w:rPr>
-          <w:rFonts w:ascii="Times New Roman" w:hAnsi="Times New Roman" w:cs="Times New Roman"/>
-          <w:sz w:val="18"/>
-          <w:szCs w:val="20"/>
-        </w:rPr>
-        <w:t xml:space="preserve">• Educational volunteer for college students of the NUOL and </w:t>
-      </w:r>
-      <w:proofErr w:type="spellStart"/>
-      <w:r>
-        <w:rPr>
-          <w:rFonts w:ascii="Times New Roman" w:hAnsi="Times New Roman" w:cs="Times New Roman"/>
-          <w:sz w:val="18"/>
-          <w:szCs w:val="20"/>
-        </w:rPr>
-        <w:t>Khon</w:t>
-      </w:r>
-      <w:proofErr w:type="spellEnd"/>
-      <w:r>
-        <w:rPr>
-          <w:rFonts w:ascii="Times New Roman" w:hAnsi="Times New Roman" w:cs="Times New Roman"/>
-          <w:sz w:val="18"/>
-          <w:szCs w:val="20"/>
-        </w:rPr>
-        <w:t xml:space="preserve"> </w:t>
-      </w:r>
-      <w:proofErr w:type="spellStart"/>
-      <w:r>
-        <w:rPr>
-          <w:rFonts w:ascii="Times New Roman" w:hAnsi="Times New Roman" w:cs="Times New Roman"/>
-          <w:sz w:val="18"/>
-          <w:szCs w:val="20"/>
-        </w:rPr>
-        <w:t>Kaen</w:t>
-      </w:r>
-      <w:proofErr w:type="spellEnd"/>
-      <w:r>
-        <w:rPr>
-          <w:rFonts w:ascii="Times New Roman" w:hAnsi="Times New Roman" w:cs="Times New Roman"/>
-          <w:sz w:val="18"/>
-          <w:szCs w:val="20"/>
-        </w:rPr>
-        <w:t xml:space="preserve"> University of Thailand</w:t>
       </w:r>
     </w:p>
     <w:p>
@@ -2990,6 +2995,36 @@
       </w:r>
       <w:r>
         <w:rPr>
+          <w:rFonts w:ascii="Times New Roman" w:hAnsi="Times New Roman" w:cs="Times New Roman"/>
+          <w:b/>
+          <w:bCs/>
+          <w:sz w:val="18"/>
+          <w:szCs w:val="20"/>
+        </w:rPr>
+        <w:t xml:space="preserve"> for </w:t>
+      </w:r>
+      <w:r>
+        <w:rPr>
+          <w:rFonts w:ascii="Times New Roman" w:hAnsi="Times New Roman" w:cs="Times New Roman" w:hint="eastAsia"/>
+          <w:b/>
+          <w:bCs/>
+          <w:sz w:val="18"/>
+          <w:szCs w:val="20"/>
+        </w:rPr>
+        <w:t xml:space="preserve">local </w:t>
+      </w:r>
+      <w:r>
+        <w:rPr>
+          <w:rFonts w:ascii="Times New Roman" w:hAnsi="Times New Roman" w:cs="Times New Roman"/>
+          <w:b/>
+          <w:bCs/>
+          <w:sz w:val="18"/>
+          <w:szCs w:val="20"/>
+        </w:rPr>
+        <w:t>community</w:t>
+      </w:r>
+      <w:r>
+        <w:rPr>
           <w:rFonts w:ascii="Times New Roman" w:hAnsi="Times New Roman" w:cs="Times New Roman" w:hint="eastAsia"/>
           <w:sz w:val="18"/>
           <w:szCs w:val="20"/>
@@ -3006,35 +3041,35 @@
       </w:r>
       <w:r>
         <w:rPr>
-          <w:rFonts w:ascii="Times New Roman" w:hAnsi="Times New Roman" w:cs="Times New Roman" w:hint="eastAsia"/>
-          <w:sz w:val="18"/>
-          <w:szCs w:val="20"/>
-        </w:rPr>
-        <w:t xml:space="preserve">, </w:t>
-      </w:r>
-      <w:r>
-        <w:rPr>
-          <w:rFonts w:ascii="Times New Roman" w:hAnsi="Times New Roman" w:cs="Times New Roman"/>
-          <w:sz w:val="18"/>
-          <w:szCs w:val="20"/>
-        </w:rPr>
-        <w:t>Experiment Team Leader, Design Team Leader</w:t>
-      </w:r>
-      <w:r>
-        <w:rPr>
-          <w:rFonts w:ascii="Times New Roman" w:hAnsi="Times New Roman" w:cs="Times New Roman"/>
-          <w:sz w:val="18"/>
-          <w:szCs w:val="20"/>
-        </w:rPr>
-        <w:t xml:space="preserve">                       </w:t>
-      </w:r>
-      <w:r>
-        <w:rPr>
-          <w:rFonts w:ascii="Times New Roman" w:hAnsi="Times New Roman" w:cs="Times New Roman" w:hint="eastAsia"/>
-          <w:sz w:val="18"/>
-          <w:szCs w:val="20"/>
-        </w:rPr>
-        <w:t xml:space="preserve">   </w:t>
+          <w:rFonts w:ascii="Times New Roman" w:hAnsi="Times New Roman" w:cs="Times New Roman"/>
+          <w:sz w:val="18"/>
+          <w:szCs w:val="20"/>
+        </w:rPr>
+        <w:t xml:space="preserve"> </w:t>
+      </w:r>
+      <w:r>
+        <w:rPr>
+          <w:rFonts w:ascii="Times New Roman" w:hAnsi="Times New Roman" w:cs="Times New Roman"/>
+          <w:sz w:val="18"/>
+          <w:szCs w:val="20"/>
+        </w:rPr>
+        <w:t>(</w:t>
+      </w:r>
+      <w:r>
+        <w:rPr>
+          <w:rFonts w:ascii="Times New Roman" w:hAnsi="Times New Roman" w:cs="Times New Roman"/>
+          <w:sz w:val="18"/>
+          <w:szCs w:val="20"/>
+        </w:rPr>
+        <w:t>Educational V</w:t>
+      </w:r>
+      <w:r>
+        <w:rPr>
+          <w:rFonts w:ascii="Times New Roman" w:hAnsi="Times New Roman" w:cs="Times New Roman"/>
+          <w:sz w:val="18"/>
+          <w:szCs w:val="20"/>
+        </w:rPr>
+        <w:t>olunteer)</w:t>
       </w:r>
       <w:r>
         <w:rPr>
@@ -3061,42 +3096,6 @@
           <w:szCs w:val="20"/>
         </w:rPr>
         <w:t xml:space="preserve"> 2019</w:t>
-      </w:r>
-    </w:p>
-    <w:p>
-      <w:pPr>
-        <w:wordWrap/>
-        <w:spacing w:after="80" w:line="192" w:lineRule="auto"/>
-        <w:ind w:left="800"/>
-        <w:rPr>
-          <w:rFonts w:ascii="Times New Roman" w:hAnsi="Times New Roman" w:cs="Times New Roman"/>
-          <w:sz w:val="18"/>
-          <w:szCs w:val="20"/>
-        </w:rPr>
-      </w:pPr>
-      <w:r>
-        <w:rPr>
-          <w:rFonts w:ascii="Times New Roman" w:hAnsi="Times New Roman" w:cs="Times New Roman"/>
-          <w:sz w:val="18"/>
-          <w:szCs w:val="20"/>
-        </w:rPr>
-        <w:t xml:space="preserve">• Providing experimental education to elementary and middle school students in the </w:t>
-      </w:r>
-      <w:r>
-        <w:rPr>
-          <w:rFonts w:ascii="Times New Roman" w:hAnsi="Times New Roman" w:cs="Times New Roman" w:hint="eastAsia"/>
-          <w:sz w:val="18"/>
-          <w:szCs w:val="20"/>
-        </w:rPr>
-        <w:t xml:space="preserve">local </w:t>
-      </w:r>
-      <w:r>
-        <w:rPr>
-          <w:rFonts w:ascii="Times New Roman" w:hAnsi="Times New Roman" w:cs="Times New Roman"/>
-          <w:sz w:val="18"/>
-          <w:szCs w:val="20"/>
-        </w:rPr>
-        <w:t>community</w:t>
       </w:r>
     </w:p>
     <w:p>
@@ -4524,7 +4523,6 @@
           <w:sz w:val="18"/>
           <w:szCs w:val="20"/>
         </w:rPr>
-        <w:lastRenderedPageBreak/>
         <w:t xml:space="preserve">• </w:t>
       </w:r>
       <w:r>
@@ -9392,6 +9390,117 @@
           <w:szCs w:val="24"/>
         </w:rPr>
         <w:t>AWARDS &amp; HONORS</w:t>
+      </w:r>
+    </w:p>
+    <w:p>
+      <w:pPr>
+        <w:tabs>
+          <w:tab w:val="right" w:pos="10800"/>
+        </w:tabs>
+        <w:wordWrap/>
+        <w:spacing w:after="80" w:line="192" w:lineRule="auto"/>
+        <w:ind w:leftChars="100" w:left="200"/>
+        <w:rPr>
+          <w:rFonts w:ascii="Times New Roman" w:hAnsi="Times New Roman" w:cs="Times New Roman"/>
+          <w:b/>
+          <w:bCs/>
+          <w:sz w:val="18"/>
+          <w:szCs w:val="20"/>
+        </w:rPr>
+      </w:pPr>
+      <w:r>
+        <w:rPr>
+          <w:rFonts w:ascii="Segoe UI Symbol" w:eastAsia="Malgun Gothic" w:hAnsi="Segoe UI Symbol" w:cs="Segoe UI Symbol"/>
+          <w:b/>
+          <w:bCs/>
+          <w:noProof/>
+          <w:sz w:val="18"/>
+          <w:szCs w:val="20"/>
+        </w:rPr>
+        <w:t>▣</w:t>
+      </w:r>
+      <w:r>
+        <w:rPr>
+          <w:rFonts w:ascii="Times New Roman" w:eastAsia="Malgun Gothic" w:hAnsi="Times New Roman" w:cs="Times New Roman"/>
+          <w:b/>
+          <w:bCs/>
+          <w:noProof/>
+          <w:sz w:val="18"/>
+          <w:szCs w:val="20"/>
+        </w:rPr>
+        <w:t xml:space="preserve"> </w:t>
+      </w:r>
+      <w:r>
+        <w:rPr>
+          <w:rFonts w:ascii="Times New Roman" w:hAnsi="Times New Roman" w:cs="Times New Roman"/>
+          <w:b/>
+          <w:bCs/>
+          <w:sz w:val="18"/>
+          <w:szCs w:val="20"/>
+        </w:rPr>
+        <w:t>University Research Partnership</w:t>
+      </w:r>
+      <w:r>
+        <w:rPr>
+          <w:rFonts w:ascii="Times New Roman" w:hAnsi="Times New Roman" w:cs="Times New Roman"/>
+          <w:b/>
+          <w:bCs/>
+          <w:sz w:val="18"/>
+          <w:szCs w:val="20"/>
+        </w:rPr>
+        <w:t xml:space="preserve">, </w:t>
+      </w:r>
+      <w:r>
+        <w:rPr>
+          <w:rFonts w:ascii="Times New Roman" w:hAnsi="Times New Roman" w:cs="Times New Roman"/>
+          <w:b/>
+          <w:bCs/>
+          <w:sz w:val="18"/>
+          <w:szCs w:val="20"/>
+        </w:rPr>
+        <w:t>Toyota Research Institute</w:t>
+      </w:r>
+      <w:r>
+        <w:rPr>
+          <w:rFonts w:ascii="Times New Roman" w:hAnsi="Times New Roman" w:cs="Times New Roman"/>
+          <w:b/>
+          <w:bCs/>
+          <w:sz w:val="18"/>
+          <w:szCs w:val="20"/>
+        </w:rPr>
+        <w:tab/>
+      </w:r>
+      <w:r>
+        <w:rPr>
+          <w:rFonts w:ascii="Times New Roman" w:hAnsi="Times New Roman" w:cs="Times New Roman"/>
+          <w:sz w:val="16"/>
+          <w:szCs w:val="18"/>
+        </w:rPr>
+        <w:t>Jan</w:t>
+      </w:r>
+      <w:r>
+        <w:rPr>
+          <w:rFonts w:ascii="Times New Roman" w:hAnsi="Times New Roman" w:cs="Times New Roman" w:hint="eastAsia"/>
+          <w:sz w:val="16"/>
+          <w:szCs w:val="18"/>
+        </w:rPr>
+        <w:t xml:space="preserve"> 202</w:t>
+      </w:r>
+      <w:r>
+        <w:rPr>
+          <w:rFonts w:ascii="Times New Roman" w:hAnsi="Times New Roman" w:cs="Times New Roman"/>
+          <w:sz w:val="16"/>
+          <w:szCs w:val="18"/>
+        </w:rPr>
+        <w:t xml:space="preserve">5 – </w:t>
+      </w:r>
+      <w:r>
+        <w:rPr>
+          <w:rFonts w:ascii="Times New Roman" w:hAnsi="Times New Roman" w:cs="Times New Roman"/>
+          <w:sz w:val="16"/>
+          <w:szCs w:val="20"/>
+        </w:rPr>
+        <w:t>Present</w:t>
       </w:r>
     </w:p>
     <w:p>
@@ -9405,7 +9514,9 @@
         <w:ind w:leftChars="100" w:left="200"/>
         <w:rPr>
           <w:rFonts w:ascii="Times New Roman" w:hAnsi="Times New Roman" w:cs="Times New Roman"/>
-          <w:sz w:val="16"/>
+          <w:b/>
+          <w:bCs/>
+          <w:sz w:val="18"/>
           <w:szCs w:val="20"/>
         </w:rPr>
       </w:pPr>
@@ -9689,7 +9800,23 @@
           <w:sz w:val="18"/>
           <w:szCs w:val="20"/>
         </w:rPr>
-        <w:t>5 TEI</w:t>
+        <w:t>5</w:t>
+      </w:r>
+      <w:r>
+        <w:rPr>
+          <w:rFonts w:ascii="Times New Roman" w:hAnsi="Times New Roman" w:cs="Times New Roman"/>
+          <w:sz w:val="18"/>
+          <w:szCs w:val="20"/>
+        </w:rPr>
+        <w:t xml:space="preserve"> </w:t>
+      </w:r>
+      <w:r>
+        <w:rPr>
+          <w:rFonts w:ascii="Times New Roman" w:hAnsi="Times New Roman" w:cs="Times New Roman"/>
+          <w:sz w:val="18"/>
+          <w:szCs w:val="20"/>
+        </w:rPr>
+        <w:t>TEI</w:t>
       </w:r>
       <w:r>
         <w:rPr>
@@ -9727,7 +9854,7 @@
           <w:sz w:val="16"/>
           <w:szCs w:val="18"/>
         </w:rPr>
-        <w:t>Apr</w:t>
+        <w:t>Sep</w:t>
       </w:r>
       <w:r>
         <w:rPr>
@@ -9739,7 +9866,7 @@
       </w:r>
       <w:r>
         <w:rPr>
-          <w:rFonts w:ascii="Times New Roman" w:hAnsi="Times New Roman" w:cs="Times New Roman"/>
+          <w:rFonts w:ascii="Times New Roman" w:hAnsi="Times New Roman" w:cs="Times New Roman" w:hint="eastAsia"/>
           <w:sz w:val="16"/>
           <w:szCs w:val="18"/>
         </w:rPr>
@@ -9825,118 +9952,6 @@
           <w:szCs w:val="18"/>
         </w:rPr>
         <w:t>5</w:t>
-      </w:r>
-    </w:p>
-    <w:p>
-      <w:pPr>
-        <w:tabs>
-          <w:tab w:val="right" w:pos="10800"/>
-        </w:tabs>
-        <w:wordWrap/>
-        <w:spacing w:after="80" w:line="192" w:lineRule="auto"/>
-        <w:ind w:leftChars="100" w:left="200"/>
-        <w:rPr>
-          <w:rFonts w:ascii="Times New Roman" w:hAnsi="Times New Roman" w:cs="Times New Roman"/>
-          <w:b/>
-          <w:bCs/>
-          <w:sz w:val="18"/>
-          <w:szCs w:val="20"/>
-        </w:rPr>
-      </w:pPr>
-      <w:r>
-        <w:rPr>
-          <w:rFonts w:ascii="Segoe UI Symbol" w:eastAsia="Malgun Gothic" w:hAnsi="Segoe UI Symbol" w:cs="Segoe UI Symbol"/>
-          <w:b/>
-          <w:bCs/>
-          <w:noProof/>
-          <w:sz w:val="18"/>
-          <w:szCs w:val="20"/>
-        </w:rPr>
-        <w:lastRenderedPageBreak/>
-        <w:t>▣</w:t>
-      </w:r>
-      <w:r>
-        <w:rPr>
-          <w:rFonts w:ascii="Times New Roman" w:eastAsia="Malgun Gothic" w:hAnsi="Times New Roman" w:cs="Times New Roman"/>
-          <w:b/>
-          <w:bCs/>
-          <w:noProof/>
-          <w:sz w:val="18"/>
-          <w:szCs w:val="20"/>
-        </w:rPr>
-        <w:t xml:space="preserve"> </w:t>
-      </w:r>
-      <w:r>
-        <w:rPr>
-          <w:rFonts w:ascii="Times New Roman" w:hAnsi="Times New Roman" w:cs="Times New Roman"/>
-          <w:b/>
-          <w:bCs/>
-          <w:sz w:val="18"/>
-          <w:szCs w:val="20"/>
-        </w:rPr>
-        <w:t>University Research Partnership</w:t>
-      </w:r>
-      <w:r>
-        <w:rPr>
-          <w:rFonts w:ascii="Times New Roman" w:hAnsi="Times New Roman" w:cs="Times New Roman"/>
-          <w:b/>
-          <w:bCs/>
-          <w:sz w:val="18"/>
-          <w:szCs w:val="20"/>
-        </w:rPr>
-        <w:t xml:space="preserve">, </w:t>
-      </w:r>
-      <w:r>
-        <w:rPr>
-          <w:rFonts w:ascii="Times New Roman" w:hAnsi="Times New Roman" w:cs="Times New Roman"/>
-          <w:b/>
-          <w:bCs/>
-          <w:sz w:val="18"/>
-          <w:szCs w:val="20"/>
-        </w:rPr>
-        <w:t>Toyota Research Institute</w:t>
-      </w:r>
-      <w:r>
-        <w:rPr>
-          <w:rFonts w:ascii="Times New Roman" w:hAnsi="Times New Roman" w:cs="Times New Roman"/>
-          <w:b/>
-          <w:bCs/>
-          <w:sz w:val="18"/>
-          <w:szCs w:val="20"/>
-        </w:rPr>
-        <w:tab/>
-      </w:r>
-      <w:r>
-        <w:rPr>
-          <w:rFonts w:ascii="Times New Roman" w:hAnsi="Times New Roman" w:cs="Times New Roman"/>
-          <w:sz w:val="16"/>
-          <w:szCs w:val="18"/>
-        </w:rPr>
-        <w:t>Jan</w:t>
-      </w:r>
-      <w:r>
-        <w:rPr>
-          <w:rFonts w:ascii="Times New Roman" w:hAnsi="Times New Roman" w:cs="Times New Roman" w:hint="eastAsia"/>
-          <w:sz w:val="16"/>
-          <w:szCs w:val="18"/>
-        </w:rPr>
-        <w:t xml:space="preserve"> 202</w:t>
-      </w:r>
-      <w:r>
-        <w:rPr>
-          <w:rFonts w:ascii="Times New Roman" w:hAnsi="Times New Roman" w:cs="Times New Roman"/>
-          <w:sz w:val="16"/>
-          <w:szCs w:val="18"/>
-        </w:rPr>
-        <w:t>5</w:t>
-      </w:r>
-      <w:r>
-        <w:rPr>
-          <w:rFonts w:ascii="Times New Roman" w:hAnsi="Times New Roman" w:cs="Times New Roman"/>
-          <w:sz w:val="16"/>
-          <w:szCs w:val="18"/>
-        </w:rPr>
-        <w:t xml:space="preserve"> – Jan 2026</w:t>
       </w:r>
     </w:p>
     <w:p>
@@ -10052,6 +10067,7 @@
           <w:sz w:val="18"/>
           <w:szCs w:val="20"/>
         </w:rPr>
+        <w:lastRenderedPageBreak/>
         <w:t>▣</w:t>
       </w:r>
       <w:r>
@@ -13231,7 +13247,6 @@
   <w:style w:type="character" w:default="1" w:styleId="DefaultParagraphFont">
     <w:name w:val="Default Paragraph Font"/>
     <w:uiPriority w:val="1"/>
-    <w:semiHidden/>
     <w:unhideWhenUsed/>
   </w:style>
   <w:style w:type="table" w:default="1" w:styleId="TableNormal">

</xml_diff>